<commit_message>
file đánh giá của doanh nghiệp
</commit_message>
<xml_diff>
--- a/Danh gia.docx
+++ b/Danh gia.docx
@@ -4,19 +4,131 @@
   <w:body>
     <w:p>
       <w:pPr>
+        <w:jc w:val="center"/>
+        <w:rPr>
+          <w:b/>
+          <w:sz w:val="26"/>
+          <w:szCs w:val="26"/>
+        </w:rPr>
+      </w:pPr>
+      <w:r>
+        <w:rPr>
+          <w:b/>
+          <w:sz w:val="26"/>
+          <w:szCs w:val="26"/>
+        </w:rPr>
+        <w:t xml:space="preserve">CỘNG HÒA XÃ HỘI CHỦ NGHĨA VIỆT </w:t>
+      </w:r>
+      <w:smartTag w:uri="urn:schemas-microsoft-com:office:smarttags" w:element="country-region">
+        <w:smartTag w:uri="urn:schemas-microsoft-com:office:smarttags" w:element="place">
+          <w:r>
+            <w:rPr>
+              <w:b/>
+              <w:sz w:val="26"/>
+              <w:szCs w:val="26"/>
+            </w:rPr>
+            <w:t>NAM</w:t>
+          </w:r>
+        </w:smartTag>
+      </w:smartTag>
+    </w:p>
+    <w:p>
+      <w:pPr>
+        <w:jc w:val="center"/>
+        <w:rPr>
+          <w:b/>
+          <w:sz w:val="26"/>
+          <w:szCs w:val="26"/>
+          <w:u w:val="single"/>
+        </w:rPr>
+      </w:pPr>
+      <w:r>
+        <w:rPr>
+          <w:b/>
+          <w:sz w:val="26"/>
+          <w:szCs w:val="26"/>
+          <w:u w:val="single"/>
+        </w:rPr>
+        <w:t>Độc lập- Tự do- Hạnh phúc</w:t>
+      </w:r>
+    </w:p>
+    <w:p>
+      <w:pPr>
+        <w:jc w:val="center"/>
+        <w:rPr>
+          <w:sz w:val="28"/>
+          <w:szCs w:val="26"/>
+        </w:rPr>
+      </w:pPr>
+      <w:r>
+        <w:rPr>
+          <w:sz w:val="26"/>
+          <w:szCs w:val="26"/>
+        </w:rPr>
+        <w:t>TP. Hồ Chí Minh, ngày</w:t>
+      </w:r>
+      <w:r>
+        <w:rPr>
+          <w:sz w:val="26"/>
+          <w:szCs w:val="26"/>
+        </w:rPr>
+        <w:t xml:space="preserve"> 7 </w:t>
+      </w:r>
+      <w:r>
+        <w:rPr>
+          <w:sz w:val="26"/>
+          <w:szCs w:val="26"/>
+        </w:rPr>
+        <w:t xml:space="preserve">tháng </w:t>
+      </w:r>
+      <w:r>
+        <w:rPr>
+          <w:sz w:val="26"/>
+          <w:szCs w:val="26"/>
+        </w:rPr>
+        <w:t xml:space="preserve">8 </w:t>
+      </w:r>
+      <w:r>
+        <w:rPr>
+          <w:sz w:val="26"/>
+          <w:szCs w:val="26"/>
+        </w:rPr>
+        <w:t>năm 20</w:t>
+      </w:r>
+      <w:r>
+        <w:rPr>
+          <w:sz w:val="26"/>
+          <w:szCs w:val="26"/>
+        </w:rPr>
+        <w:t>18</w:t>
+      </w:r>
+    </w:p>
+    <w:p>
+      <w:pPr>
         <w:spacing w:after="360"/>
         <w:jc w:val="center"/>
         <w:rPr>
           <w:b/>
-          <w:sz w:val="32"/>
-          <w:szCs w:val="32"/>
-        </w:rPr>
-      </w:pPr>
-      <w:r>
-        <w:rPr>
-          <w:b/>
-          <w:sz w:val="32"/>
-          <w:szCs w:val="32"/>
+          <w:sz w:val="52"/>
+          <w:szCs w:val="52"/>
+        </w:rPr>
+      </w:pPr>
+    </w:p>
+    <w:p>
+      <w:pPr>
+        <w:spacing w:after="360"/>
+        <w:jc w:val="center"/>
+        <w:rPr>
+          <w:b/>
+          <w:sz w:val="52"/>
+          <w:szCs w:val="52"/>
+        </w:rPr>
+      </w:pPr>
+      <w:r>
+        <w:rPr>
+          <w:b/>
+          <w:sz w:val="52"/>
+          <w:szCs w:val="52"/>
         </w:rPr>
         <w:t>ĐÁNH GIÁ CỦA CƠ SỞ THỰC TẬP</w:t>
       </w:r>
@@ -245,6 +357,13 @@
         </w:rPr>
         <w:t xml:space="preserve">: Công ty cổ phần Công nghệ Bách Hưng Khang </w:t>
       </w:r>
+      <w:r>
+        <w:rPr>
+          <w:sz w:val="26"/>
+          <w:szCs w:val="26"/>
+        </w:rPr>
+        <w:t>(BHK Tech JSC)</w:t>
+      </w:r>
     </w:p>
     <w:p>
       <w:pPr>
@@ -267,7 +386,7 @@
           <w:sz w:val="26"/>
           <w:szCs w:val="26"/>
         </w:rPr>
-        <w:t>: 447 Lên Văn Việt, phường Tăng Nhơn Phú A, quận 9, Tp.HCM</w:t>
+        <w:t>: 447 Lê Văn Việt, phường Tăng Nhơn Phú A, quận 9, Tp.HCM</w:t>
       </w:r>
     </w:p>
     <w:p>
@@ -619,7 +738,35 @@
           <w:sz w:val="25"/>
           <w:szCs w:val="25"/>
         </w:rPr>
-        <w:t>TP. HCM, ngày ……, tháng ……, năm 2018</w:t>
+        <w:t xml:space="preserve">TP. HCM, ngày </w:t>
+      </w:r>
+      <w:r>
+        <w:rPr>
+          <w:sz w:val="25"/>
+          <w:szCs w:val="25"/>
+        </w:rPr>
+        <w:t>7</w:t>
+      </w:r>
+      <w:r>
+        <w:rPr>
+          <w:sz w:val="25"/>
+          <w:szCs w:val="25"/>
+        </w:rPr>
+        <w:t xml:space="preserve"> tháng</w:t>
+      </w:r>
+      <w:r>
+        <w:rPr>
+          <w:sz w:val="25"/>
+          <w:szCs w:val="25"/>
+        </w:rPr>
+        <w:t xml:space="preserve"> 8</w:t>
+      </w:r>
+      <w:r>
+        <w:rPr>
+          <w:sz w:val="25"/>
+          <w:szCs w:val="25"/>
+        </w:rPr>
+        <w:t xml:space="preserve"> năm 2018</w:t>
       </w:r>
     </w:p>
     <w:p>
@@ -683,6 +830,15 @@
           <w:szCs w:val="26"/>
         </w:rPr>
         <w:tab/>
+        <w:t xml:space="preserve">     </w:t>
+      </w:r>
+      <w:r>
+        <w:rPr>
+          <w:b/>
+          <w:bCs/>
+          <w:sz w:val="26"/>
+          <w:szCs w:val="26"/>
+        </w:rPr>
         <w:t>Cán bộ hướng dẫn</w:t>
       </w:r>
     </w:p>
@@ -709,76 +865,909 @@
         </w:rPr>
         <w:br w:type="page"/>
       </w:r>
+      <w:bookmarkStart w:id="0" w:name="_GoBack"/>
+      <w:bookmarkEnd w:id="0"/>
     </w:p>
     <w:p>
       <w:pPr>
         <w:jc w:val="center"/>
         <w:rPr>
           <w:b/>
-          <w:sz w:val="32"/>
-          <w:szCs w:val="32"/>
-        </w:rPr>
-      </w:pPr>
-      <w:r>
-        <w:rPr>
-          <w:b/>
-          <w:sz w:val="32"/>
-          <w:szCs w:val="32"/>
+          <w:sz w:val="26"/>
+          <w:szCs w:val="26"/>
+        </w:rPr>
+      </w:pPr>
+      <w:r>
+        <w:rPr>
+          <w:b/>
+          <w:sz w:val="26"/>
+          <w:szCs w:val="26"/>
         </w:rPr>
         <w:lastRenderedPageBreak/>
-        <w:t>ĐÁNH GIÁ CỦA GIẢNG VIÊN HƯỚNG DẪN</w:t>
-      </w:r>
+        <w:t xml:space="preserve">CỘNG HÒA XÃ HỘI CHỦ NGHĨA VIỆT </w:t>
+      </w:r>
+      <w:smartTag w:uri="urn:schemas-microsoft-com:office:smarttags" w:element="country-region">
+        <w:smartTag w:uri="urn:schemas-microsoft-com:office:smarttags" w:element="place">
+          <w:r>
+            <w:rPr>
+              <w:b/>
+              <w:sz w:val="26"/>
+              <w:szCs w:val="26"/>
+            </w:rPr>
+            <w:t>NAM</w:t>
+          </w:r>
+        </w:smartTag>
+      </w:smartTag>
     </w:p>
     <w:p>
       <w:pPr>
         <w:jc w:val="center"/>
         <w:rPr>
           <w:b/>
-          <w:sz w:val="32"/>
-          <w:szCs w:val="32"/>
-        </w:rPr>
-      </w:pPr>
-    </w:p>
-    <w:p>
-      <w:pPr>
+          <w:sz w:val="26"/>
+          <w:szCs w:val="26"/>
+          <w:u w:val="single"/>
+        </w:rPr>
+      </w:pPr>
+      <w:r>
+        <w:rPr>
+          <w:b/>
+          <w:sz w:val="26"/>
+          <w:szCs w:val="26"/>
+          <w:u w:val="single"/>
+        </w:rPr>
+        <w:t>Độc lập- Tự do- Hạnh phúc</w:t>
+      </w:r>
+    </w:p>
+    <w:p>
+      <w:pPr>
+        <w:spacing w:before="120"/>
+        <w:jc w:val="center"/>
+        <w:rPr>
+          <w:sz w:val="28"/>
+          <w:szCs w:val="26"/>
+        </w:rPr>
+      </w:pPr>
+      <w:r>
+        <w:rPr>
+          <w:sz w:val="26"/>
+          <w:szCs w:val="26"/>
+        </w:rPr>
+        <w:t xml:space="preserve">TP. Hồ Chí Minh, ngày </w:t>
+      </w:r>
+      <w:r>
+        <w:rPr>
+          <w:sz w:val="26"/>
+          <w:szCs w:val="26"/>
+        </w:rPr>
+        <w:t>7</w:t>
+      </w:r>
+      <w:r>
+        <w:rPr>
+          <w:sz w:val="26"/>
+          <w:szCs w:val="26"/>
+        </w:rPr>
+        <w:t xml:space="preserve"> tháng </w:t>
+      </w:r>
+      <w:r>
+        <w:rPr>
+          <w:sz w:val="26"/>
+          <w:szCs w:val="26"/>
+        </w:rPr>
+        <w:t xml:space="preserve">8 </w:t>
+      </w:r>
+      <w:r>
+        <w:rPr>
+          <w:sz w:val="26"/>
+          <w:szCs w:val="26"/>
+        </w:rPr>
+        <w:t>năm 2</w:t>
+      </w:r>
+      <w:r>
+        <w:rPr>
+          <w:sz w:val="26"/>
+          <w:szCs w:val="26"/>
+        </w:rPr>
+        <w:t>018</w:t>
+      </w:r>
+    </w:p>
+    <w:p>
+      <w:pPr>
+        <w:pStyle w:val="Title"/>
+        <w:jc w:val="center"/>
+        <w:rPr>
+          <w:rStyle w:val="Strong"/>
+          <w:rFonts w:ascii="Times New Roman" w:hAnsi="Times New Roman" w:cs="Times New Roman"/>
+          <w:sz w:val="52"/>
+          <w:szCs w:val="52"/>
+        </w:rPr>
+      </w:pPr>
+    </w:p>
+    <w:p>
+      <w:pPr>
+        <w:pStyle w:val="Title"/>
+        <w:jc w:val="center"/>
+        <w:rPr>
+          <w:rStyle w:val="Strong"/>
+          <w:rFonts w:ascii="Times New Roman" w:hAnsi="Times New Roman" w:cs="Times New Roman"/>
+          <w:sz w:val="52"/>
+          <w:szCs w:val="52"/>
+        </w:rPr>
+      </w:pPr>
+      <w:r>
+        <w:rPr>
+          <w:rStyle w:val="Strong"/>
+          <w:rFonts w:ascii="Times New Roman" w:hAnsi="Times New Roman" w:cs="Times New Roman"/>
+          <w:sz w:val="52"/>
+          <w:szCs w:val="52"/>
+        </w:rPr>
+        <w:t>BÁO CÁO KINH NGHIỆM THỰC TẬP</w:t>
+      </w:r>
+    </w:p>
+    <w:p>
+      <w:pPr>
+        <w:rPr>
+          <w:rFonts w:eastAsiaTheme="majorEastAsia"/>
+        </w:rPr>
+      </w:pPr>
+    </w:p>
+    <w:p>
+      <w:pPr>
+        <w:rPr>
+          <w:rFonts w:eastAsiaTheme="majorEastAsia"/>
+        </w:rPr>
+      </w:pPr>
+    </w:p>
+    <w:p>
+      <w:pPr>
+        <w:rPr>
+          <w:sz w:val="26"/>
+          <w:szCs w:val="26"/>
+        </w:rPr>
+      </w:pPr>
+      <w:r>
+        <w:rPr>
+          <w:b/>
+          <w:sz w:val="26"/>
+          <w:szCs w:val="26"/>
+        </w:rPr>
+        <w:t>Họ và tên</w:t>
+      </w:r>
+      <w:r>
+        <w:rPr>
+          <w:sz w:val="26"/>
+          <w:szCs w:val="26"/>
+        </w:rPr>
+        <w:t>: Lê Nguyễn Chánh Tín</w:t>
+      </w:r>
+      <w:r>
+        <w:rPr>
+          <w:sz w:val="26"/>
+          <w:szCs w:val="26"/>
+        </w:rPr>
+        <w:tab/>
+      </w:r>
+      <w:r>
+        <w:rPr>
+          <w:sz w:val="26"/>
+          <w:szCs w:val="26"/>
+        </w:rPr>
+        <w:tab/>
+      </w:r>
+      <w:r>
+        <w:rPr>
+          <w:sz w:val="26"/>
+          <w:szCs w:val="26"/>
+        </w:rPr>
+        <w:tab/>
+      </w:r>
+      <w:r>
+        <w:rPr>
+          <w:sz w:val="26"/>
+          <w:szCs w:val="26"/>
+        </w:rPr>
+        <w:tab/>
+      </w:r>
+      <w:r>
+        <w:rPr>
+          <w:sz w:val="26"/>
+          <w:szCs w:val="26"/>
+        </w:rPr>
+        <w:tab/>
+      </w:r>
+      <w:r>
+        <w:rPr>
+          <w:b/>
+          <w:sz w:val="26"/>
+          <w:szCs w:val="26"/>
+        </w:rPr>
+        <w:t>Ngày sinh</w:t>
+      </w:r>
+      <w:r>
+        <w:rPr>
+          <w:sz w:val="26"/>
+          <w:szCs w:val="26"/>
+        </w:rPr>
+        <w:t>: 19/06/1996</w:t>
+      </w:r>
+    </w:p>
+    <w:p>
+      <w:pPr>
+        <w:rPr>
+          <w:sz w:val="26"/>
+          <w:szCs w:val="26"/>
+        </w:rPr>
+      </w:pPr>
+      <w:r>
+        <w:rPr>
+          <w:b/>
+          <w:sz w:val="26"/>
+          <w:szCs w:val="26"/>
+        </w:rPr>
+        <w:t>MSSV</w:t>
+      </w:r>
+      <w:r>
+        <w:rPr>
+          <w:sz w:val="26"/>
+          <w:szCs w:val="26"/>
+        </w:rPr>
+        <w:t xml:space="preserve">: N14DCCN112 </w:t>
+      </w:r>
+      <w:r>
+        <w:rPr>
+          <w:sz w:val="26"/>
+          <w:szCs w:val="26"/>
+        </w:rPr>
+        <w:tab/>
+      </w:r>
+      <w:r>
+        <w:rPr>
+          <w:sz w:val="26"/>
+          <w:szCs w:val="26"/>
+        </w:rPr>
+        <w:tab/>
+      </w:r>
+      <w:r>
+        <w:rPr>
+          <w:sz w:val="26"/>
+          <w:szCs w:val="26"/>
+        </w:rPr>
+        <w:tab/>
+      </w:r>
+      <w:r>
+        <w:rPr>
+          <w:sz w:val="26"/>
+          <w:szCs w:val="26"/>
+        </w:rPr>
+        <w:tab/>
+      </w:r>
+      <w:r>
+        <w:rPr>
+          <w:sz w:val="26"/>
+          <w:szCs w:val="26"/>
+        </w:rPr>
+        <w:tab/>
+      </w:r>
+      <w:r>
+        <w:rPr>
+          <w:sz w:val="26"/>
+          <w:szCs w:val="26"/>
+        </w:rPr>
+        <w:tab/>
+      </w:r>
+      <w:r>
+        <w:rPr>
+          <w:b/>
+          <w:sz w:val="26"/>
+          <w:szCs w:val="26"/>
+        </w:rPr>
+        <w:t>Lớp</w:t>
+      </w:r>
+      <w:r>
+        <w:rPr>
+          <w:sz w:val="26"/>
+          <w:szCs w:val="26"/>
+        </w:rPr>
+        <w:t>: D14CQMT01-N</w:t>
+      </w:r>
+    </w:p>
+    <w:p>
+      <w:pPr>
+        <w:ind w:firstLine="0"/>
+        <w:rPr>
+          <w:sz w:val="26"/>
+          <w:szCs w:val="26"/>
+        </w:rPr>
+      </w:pPr>
+      <w:r>
+        <w:rPr>
+          <w:b/>
+          <w:sz w:val="26"/>
+          <w:szCs w:val="26"/>
+        </w:rPr>
+        <w:t>Khoa</w:t>
+      </w:r>
+      <w:r>
+        <w:rPr>
+          <w:sz w:val="26"/>
+          <w:szCs w:val="26"/>
+        </w:rPr>
+        <w:t>: Công nghệ thông tin 2</w:t>
+      </w:r>
+    </w:p>
+    <w:p>
+      <w:pPr>
+        <w:ind w:firstLine="0"/>
+        <w:rPr>
+          <w:sz w:val="26"/>
+          <w:szCs w:val="26"/>
+        </w:rPr>
+      </w:pPr>
+      <w:r>
+        <w:rPr>
+          <w:b/>
+          <w:sz w:val="26"/>
+          <w:szCs w:val="26"/>
+        </w:rPr>
+        <w:t>Trường</w:t>
+      </w:r>
+      <w:r>
+        <w:rPr>
+          <w:sz w:val="26"/>
+          <w:szCs w:val="26"/>
+        </w:rPr>
+        <w:t>: Học viện Công nghệ Bưu chính Viễn thông cơ sở tại TP HCM</w:t>
+      </w:r>
+    </w:p>
+    <w:p>
+      <w:pPr>
+        <w:ind w:firstLine="0"/>
+        <w:rPr>
+          <w:sz w:val="26"/>
+          <w:szCs w:val="26"/>
+        </w:rPr>
+      </w:pPr>
+      <w:r>
+        <w:rPr>
+          <w:b/>
+          <w:sz w:val="26"/>
+          <w:szCs w:val="26"/>
+        </w:rPr>
+        <w:t xml:space="preserve">GVHD: </w:t>
+      </w:r>
+      <w:r>
+        <w:rPr>
+          <w:sz w:val="26"/>
+          <w:szCs w:val="26"/>
+        </w:rPr>
+        <w:t>TS. Nguyễn Xuân Sâm</w:t>
+      </w:r>
+    </w:p>
+    <w:p>
+      <w:pPr>
+        <w:ind w:firstLine="0"/>
+        <w:rPr>
+          <w:sz w:val="26"/>
+          <w:szCs w:val="26"/>
+        </w:rPr>
+      </w:pPr>
+      <w:r>
+        <w:rPr>
+          <w:b/>
+          <w:sz w:val="26"/>
+          <w:szCs w:val="26"/>
+        </w:rPr>
+        <w:t>Đơn vị thực tập</w:t>
+      </w:r>
+      <w:r>
+        <w:rPr>
+          <w:sz w:val="26"/>
+          <w:szCs w:val="26"/>
+        </w:rPr>
+        <w:t xml:space="preserve">: Công ty cổ phần Công nghệ Bách Hưng Khang </w:t>
+      </w:r>
+      <w:r>
+        <w:rPr>
+          <w:sz w:val="26"/>
+          <w:szCs w:val="26"/>
+        </w:rPr>
+        <w:t>(BHK Tech JSC)</w:t>
+      </w:r>
+    </w:p>
+    <w:p>
+      <w:pPr>
+        <w:rPr>
+          <w:sz w:val="26"/>
+          <w:szCs w:val="26"/>
+        </w:rPr>
+      </w:pPr>
+      <w:r>
+        <w:rPr>
+          <w:b/>
+          <w:sz w:val="26"/>
+          <w:szCs w:val="26"/>
+        </w:rPr>
+        <w:t>Đề tài Thực tập</w:t>
+      </w:r>
+      <w:r>
+        <w:rPr>
+          <w:sz w:val="26"/>
+          <w:szCs w:val="26"/>
+        </w:rPr>
+        <w:t xml:space="preserve">: </w:t>
+      </w:r>
+      <w:r>
+        <w:rPr>
+          <w:sz w:val="26"/>
+          <w:szCs w:val="26"/>
+        </w:rPr>
+        <w:t>Ứng dụng IoT vào hệ thống cảnh báo cháy</w:t>
+      </w:r>
+    </w:p>
+    <w:p>
+      <w:pPr>
+        <w:rPr>
+          <w:sz w:val="26"/>
+          <w:szCs w:val="26"/>
+        </w:rPr>
+      </w:pPr>
+      <w:r>
+        <w:rPr>
+          <w:sz w:val="26"/>
+          <w:szCs w:val="26"/>
+        </w:rPr>
+        <w:t xml:space="preserve">Công việc đã thực hiện trong thời gian vừa qua: </w:t>
+      </w:r>
+    </w:p>
+    <w:p>
+      <w:pPr>
+        <w:pStyle w:val="ListParagraph"/>
         <w:numPr>
           <w:ilvl w:val="0"/>
-          <w:numId w:val="2"/>
+          <w:numId w:val="7"/>
         </w:numPr>
-        <w:tabs>
-          <w:tab w:val="left" w:pos="620"/>
-        </w:tabs>
-        <w:ind w:left="620" w:hanging="358"/>
-        <w:rPr>
-          <w:b/>
-          <w:bCs/>
-          <w:sz w:val="26"/>
-          <w:szCs w:val="26"/>
-        </w:rPr>
-      </w:pPr>
-      <w:r>
-        <w:rPr>
-          <w:b/>
-          <w:bCs/>
-          <w:sz w:val="26"/>
-          <w:szCs w:val="26"/>
-        </w:rPr>
-        <w:t xml:space="preserve">Tên đề tài : </w:t>
-      </w:r>
-      <w:r>
-        <w:rPr>
-          <w:sz w:val="26"/>
-          <w:szCs w:val="26"/>
-        </w:rPr>
-        <w:t>HỆ THỐNG CẢNH BÁO CHÁY</w:t>
-      </w:r>
-    </w:p>
-    <w:p>
-      <w:pPr>
-        <w:tabs>
-          <w:tab w:val="left" w:pos="6720"/>
-        </w:tabs>
-        <w:ind w:left="260" w:firstLine="0"/>
+        <w:rPr>
+          <w:sz w:val="26"/>
+          <w:szCs w:val="26"/>
+        </w:rPr>
+      </w:pPr>
+      <w:r>
+        <w:rPr>
+          <w:sz w:val="26"/>
+          <w:szCs w:val="26"/>
+        </w:rPr>
+        <w:t>Hỗ trợ bộ phận Dịch vụ: hỗ trợ khách hàng onsite.</w:t>
+      </w:r>
+    </w:p>
+    <w:p>
+      <w:pPr>
+        <w:pStyle w:val="ListParagraph"/>
+        <w:numPr>
+          <w:ilvl w:val="0"/>
+          <w:numId w:val="7"/>
+        </w:numPr>
+        <w:rPr>
+          <w:sz w:val="26"/>
+          <w:szCs w:val="26"/>
+        </w:rPr>
+      </w:pPr>
+      <w:r>
+        <w:rPr>
+          <w:sz w:val="26"/>
+          <w:szCs w:val="26"/>
+        </w:rPr>
+        <w:t>Hỗ trợ bộ phận Tuyển sinh: giới thiệu, hướng dẫn các nội dung bao quát về các công việc của một quản trị mạng - hệ thống cần làm.</w:t>
+      </w:r>
+    </w:p>
+    <w:p>
+      <w:pPr>
+        <w:pStyle w:val="ListParagraph"/>
+        <w:numPr>
+          <w:ilvl w:val="0"/>
+          <w:numId w:val="7"/>
+        </w:numPr>
+        <w:rPr>
+          <w:sz w:val="26"/>
+          <w:szCs w:val="26"/>
+        </w:rPr>
+      </w:pPr>
+      <w:r>
+        <w:rPr>
+          <w:sz w:val="26"/>
+          <w:szCs w:val="26"/>
+        </w:rPr>
+        <w:t>Hoàn thiện đồ án thực tập tốt nghiệp dưới sự chỉ</w:t>
+      </w:r>
+      <w:r>
+        <w:rPr>
+          <w:sz w:val="26"/>
+          <w:szCs w:val="26"/>
+        </w:rPr>
+        <w:tab/>
+        <w:t xml:space="preserve"> dẫn của cán bộ hướng dẫn.</w:t>
+      </w:r>
+    </w:p>
+    <w:p>
+      <w:pPr>
+        <w:ind w:firstLine="0"/>
+        <w:rPr>
+          <w:rFonts w:eastAsiaTheme="majorEastAsia"/>
+          <w:sz w:val="26"/>
+          <w:szCs w:val="26"/>
+        </w:rPr>
+      </w:pPr>
+      <w:r>
+        <w:rPr>
+          <w:rFonts w:eastAsiaTheme="majorEastAsia"/>
+          <w:sz w:val="26"/>
+          <w:szCs w:val="26"/>
+        </w:rPr>
+        <w:t xml:space="preserve">Kinh nghiệm </w:t>
+      </w:r>
+      <w:r>
+        <w:rPr>
+          <w:rFonts w:eastAsiaTheme="majorEastAsia"/>
+          <w:sz w:val="26"/>
+          <w:szCs w:val="26"/>
+        </w:rPr>
+        <w:t>rút ra được</w:t>
+      </w:r>
+      <w:r>
+        <w:rPr>
+          <w:rFonts w:eastAsiaTheme="majorEastAsia"/>
+          <w:sz w:val="26"/>
+          <w:szCs w:val="26"/>
+        </w:rPr>
+        <w:t xml:space="preserve"> tại doanh nghi</w:t>
+      </w:r>
+      <w:r>
+        <w:rPr>
+          <w:rFonts w:eastAsiaTheme="majorEastAsia"/>
+          <w:sz w:val="26"/>
+          <w:szCs w:val="26"/>
+        </w:rPr>
+        <w:t>ệp</w:t>
+      </w:r>
+      <w:r>
+        <w:rPr>
+          <w:rFonts w:eastAsiaTheme="majorEastAsia"/>
+          <w:sz w:val="26"/>
+          <w:szCs w:val="26"/>
+        </w:rPr>
+        <w:t xml:space="preserve">: </w:t>
+      </w:r>
+    </w:p>
+    <w:p>
+      <w:pPr>
+        <w:pStyle w:val="ListParagraph"/>
+        <w:numPr>
+          <w:ilvl w:val="0"/>
+          <w:numId w:val="8"/>
+        </w:numPr>
+        <w:rPr>
+          <w:rFonts w:eastAsiaTheme="majorEastAsia"/>
+          <w:sz w:val="26"/>
+          <w:szCs w:val="26"/>
+        </w:rPr>
+      </w:pPr>
+      <w:r>
+        <w:rPr>
+          <w:rFonts w:eastAsiaTheme="majorEastAsia"/>
+          <w:sz w:val="26"/>
+          <w:szCs w:val="26"/>
+        </w:rPr>
+        <w:t>Thuận lợi</w:t>
+      </w:r>
+      <w:r>
+        <w:rPr>
+          <w:rFonts w:eastAsiaTheme="majorEastAsia"/>
+          <w:sz w:val="26"/>
+          <w:szCs w:val="26"/>
+        </w:rPr>
+        <w:t>:</w:t>
+      </w:r>
+    </w:p>
+    <w:p>
+      <w:pPr>
+        <w:pStyle w:val="ListParagraph"/>
+        <w:numPr>
+          <w:ilvl w:val="1"/>
+          <w:numId w:val="8"/>
+        </w:numPr>
+        <w:rPr>
+          <w:rFonts w:eastAsiaTheme="majorEastAsia"/>
+          <w:sz w:val="26"/>
+          <w:szCs w:val="26"/>
+        </w:rPr>
+      </w:pPr>
+      <w:r>
+        <w:rPr>
+          <w:rFonts w:eastAsiaTheme="majorEastAsia"/>
+          <w:sz w:val="26"/>
+          <w:szCs w:val="26"/>
+        </w:rPr>
+        <w:t xml:space="preserve">Được làm việc trong môi trường doanh nghiệp chuyên nghiệp. </w:t>
+      </w:r>
+    </w:p>
+    <w:p>
+      <w:pPr>
+        <w:pStyle w:val="ListParagraph"/>
+        <w:numPr>
+          <w:ilvl w:val="1"/>
+          <w:numId w:val="8"/>
+        </w:numPr>
+        <w:rPr>
+          <w:rFonts w:eastAsiaTheme="majorEastAsia"/>
+          <w:sz w:val="26"/>
+          <w:szCs w:val="26"/>
+        </w:rPr>
+      </w:pPr>
+      <w:r>
+        <w:rPr>
+          <w:rFonts w:eastAsiaTheme="majorEastAsia"/>
+          <w:sz w:val="26"/>
+          <w:szCs w:val="26"/>
+        </w:rPr>
+        <w:t xml:space="preserve">Tiếp thu các kinh nghiệm, kiến thức thực tế từ các kỹ sư trong công ty. </w:t>
+      </w:r>
+    </w:p>
+    <w:p>
+      <w:pPr>
+        <w:pStyle w:val="ListParagraph"/>
+        <w:numPr>
+          <w:ilvl w:val="1"/>
+          <w:numId w:val="8"/>
+        </w:numPr>
+        <w:rPr>
+          <w:rFonts w:eastAsiaTheme="majorEastAsia"/>
+          <w:sz w:val="26"/>
+          <w:szCs w:val="26"/>
+        </w:rPr>
+      </w:pPr>
+      <w:r>
+        <w:rPr>
+          <w:rFonts w:eastAsiaTheme="majorEastAsia"/>
+          <w:sz w:val="26"/>
+          <w:szCs w:val="26"/>
+        </w:rPr>
+        <w:t xml:space="preserve">Được trải nghiệm môi trường làm việc doanh nghiệp thực tế. </w:t>
+      </w:r>
+    </w:p>
+    <w:p>
+      <w:pPr>
+        <w:pStyle w:val="ListParagraph"/>
+        <w:numPr>
+          <w:ilvl w:val="1"/>
+          <w:numId w:val="8"/>
+        </w:numPr>
+        <w:rPr>
+          <w:rFonts w:eastAsiaTheme="majorEastAsia"/>
+          <w:sz w:val="26"/>
+          <w:szCs w:val="26"/>
+        </w:rPr>
+      </w:pPr>
+      <w:r>
+        <w:rPr>
+          <w:rFonts w:eastAsiaTheme="majorEastAsia"/>
+          <w:sz w:val="26"/>
+          <w:szCs w:val="26"/>
+        </w:rPr>
+        <w:t xml:space="preserve">Tham gia một số dự án thực tế. </w:t>
+      </w:r>
+    </w:p>
+    <w:p>
+      <w:pPr>
+        <w:pStyle w:val="ListParagraph"/>
+        <w:numPr>
+          <w:ilvl w:val="1"/>
+          <w:numId w:val="8"/>
+        </w:numPr>
+        <w:rPr>
+          <w:rFonts w:eastAsiaTheme="majorEastAsia"/>
+          <w:sz w:val="26"/>
+          <w:szCs w:val="26"/>
+        </w:rPr>
+      </w:pPr>
+      <w:r>
+        <w:rPr>
+          <w:rFonts w:eastAsiaTheme="majorEastAsia"/>
+          <w:sz w:val="26"/>
+          <w:szCs w:val="26"/>
+        </w:rPr>
+        <w:t xml:space="preserve">Tiếp cận các công nghệ mới. </w:t>
+      </w:r>
+    </w:p>
+    <w:p>
+      <w:pPr>
+        <w:pStyle w:val="ListParagraph"/>
+        <w:numPr>
+          <w:ilvl w:val="0"/>
+          <w:numId w:val="8"/>
+        </w:numPr>
+        <w:rPr>
+          <w:rFonts w:eastAsiaTheme="majorEastAsia"/>
+          <w:sz w:val="26"/>
+          <w:szCs w:val="26"/>
+        </w:rPr>
+      </w:pPr>
+      <w:r>
+        <w:rPr>
+          <w:rFonts w:eastAsiaTheme="majorEastAsia"/>
+          <w:sz w:val="26"/>
+          <w:szCs w:val="26"/>
+        </w:rPr>
+        <w:t>Khó khăn:</w:t>
+      </w:r>
+    </w:p>
+    <w:p>
+      <w:pPr>
+        <w:pStyle w:val="ListParagraph"/>
+        <w:numPr>
+          <w:ilvl w:val="1"/>
+          <w:numId w:val="8"/>
+        </w:numPr>
+        <w:rPr>
+          <w:rFonts w:eastAsiaTheme="majorEastAsia"/>
+          <w:sz w:val="26"/>
+          <w:szCs w:val="26"/>
+        </w:rPr>
+      </w:pPr>
+      <w:r>
+        <w:rPr>
+          <w:rFonts w:eastAsiaTheme="majorEastAsia"/>
+          <w:sz w:val="26"/>
+          <w:szCs w:val="26"/>
+        </w:rPr>
+        <w:t>Một số công nghệ mới vẫn chưa tiếp thu được hết.</w:t>
+      </w:r>
+    </w:p>
+    <w:p>
+      <w:pPr>
+        <w:pStyle w:val="ListParagraph"/>
+        <w:numPr>
+          <w:ilvl w:val="0"/>
+          <w:numId w:val="8"/>
+        </w:numPr>
+        <w:rPr>
+          <w:rFonts w:eastAsiaTheme="majorEastAsia"/>
+          <w:sz w:val="26"/>
+          <w:szCs w:val="26"/>
+        </w:rPr>
+      </w:pPr>
+      <w:r>
+        <w:rPr>
+          <w:rFonts w:eastAsiaTheme="majorEastAsia"/>
+          <w:sz w:val="26"/>
+          <w:szCs w:val="26"/>
+        </w:rPr>
+        <w:t>Kinh nghiệm rút ra:</w:t>
+      </w:r>
+    </w:p>
+    <w:p>
+      <w:pPr>
+        <w:pStyle w:val="ListParagraph"/>
+        <w:numPr>
+          <w:ilvl w:val="1"/>
+          <w:numId w:val="8"/>
+        </w:numPr>
+        <w:rPr>
+          <w:rFonts w:eastAsiaTheme="majorEastAsia"/>
+          <w:sz w:val="26"/>
+          <w:szCs w:val="26"/>
+        </w:rPr>
+      </w:pPr>
+      <w:r>
+        <w:rPr>
+          <w:rFonts w:eastAsiaTheme="majorEastAsia"/>
+          <w:sz w:val="26"/>
+          <w:szCs w:val="26"/>
+        </w:rPr>
+        <w:t xml:space="preserve">Tầm quan trọng của an toàn bảo mật thông tin của dự án. </w:t>
+      </w:r>
+    </w:p>
+    <w:p>
+      <w:pPr>
+        <w:pStyle w:val="ListParagraph"/>
+        <w:numPr>
+          <w:ilvl w:val="1"/>
+          <w:numId w:val="8"/>
+        </w:numPr>
+        <w:rPr>
+          <w:rFonts w:eastAsiaTheme="majorEastAsia"/>
+          <w:sz w:val="26"/>
+          <w:szCs w:val="26"/>
+        </w:rPr>
+      </w:pPr>
+      <w:r>
+        <w:rPr>
+          <w:rFonts w:eastAsiaTheme="majorEastAsia"/>
+          <w:sz w:val="26"/>
+          <w:szCs w:val="26"/>
+        </w:rPr>
+        <w:t xml:space="preserve">Sự khác biệt giữa lý thuyết đã học và môi trường làm việc thực tế. </w:t>
+      </w:r>
+    </w:p>
+    <w:p>
+      <w:pPr>
+        <w:pStyle w:val="ListParagraph"/>
+        <w:numPr>
+          <w:ilvl w:val="1"/>
+          <w:numId w:val="8"/>
+        </w:numPr>
+        <w:rPr>
+          <w:rFonts w:eastAsiaTheme="majorEastAsia"/>
+          <w:sz w:val="26"/>
+          <w:szCs w:val="26"/>
+        </w:rPr>
+      </w:pPr>
+      <w:r>
+        <w:rPr>
+          <w:rFonts w:eastAsiaTheme="majorEastAsia"/>
+          <w:sz w:val="26"/>
+          <w:szCs w:val="26"/>
+        </w:rPr>
+        <w:t>Quá trình tạo lập và phát triễn của một dự án.</w:t>
+      </w:r>
+    </w:p>
+    <w:p>
+      <w:pPr>
+        <w:ind w:firstLine="0"/>
+        <w:rPr>
+          <w:rFonts w:eastAsiaTheme="majorEastAsia"/>
+          <w:sz w:val="26"/>
+          <w:szCs w:val="26"/>
+        </w:rPr>
+      </w:pPr>
+      <w:r>
+        <w:rPr>
+          <w:rFonts w:eastAsiaTheme="majorEastAsia"/>
+          <w:sz w:val="26"/>
+          <w:szCs w:val="26"/>
+        </w:rPr>
+        <w:t>Nguyện vọng cá nhân:</w:t>
+      </w:r>
+      <w:r>
+        <w:rPr>
+          <w:rFonts w:eastAsiaTheme="majorEastAsia"/>
+          <w:sz w:val="26"/>
+          <w:szCs w:val="26"/>
+        </w:rPr>
+        <w:t xml:space="preserve"> Hoàn thiện các phần còn thiếu của đề tài thực tập.</w:t>
+      </w:r>
+    </w:p>
+    <w:p>
+      <w:pPr>
+        <w:pStyle w:val="ListParagraph"/>
+        <w:ind w:firstLine="0"/>
+        <w:rPr>
+          <w:rFonts w:eastAsiaTheme="majorEastAsia"/>
+          <w:sz w:val="26"/>
+          <w:szCs w:val="26"/>
+        </w:rPr>
+      </w:pPr>
+    </w:p>
+    <w:p>
+      <w:pPr>
+        <w:ind w:left="360" w:firstLine="0"/>
+        <w:jc w:val="right"/>
+        <w:rPr>
+          <w:rFonts w:eastAsiaTheme="majorEastAsia"/>
+          <w:sz w:val="26"/>
+          <w:szCs w:val="26"/>
+        </w:rPr>
+      </w:pPr>
+      <w:r>
+        <w:rPr>
+          <w:rFonts w:eastAsiaTheme="majorEastAsia"/>
+          <w:sz w:val="26"/>
+          <w:szCs w:val="26"/>
+        </w:rPr>
+        <w:t>Tp HCM, ngày  7   tháng   8   năm 2018</w:t>
+      </w:r>
+    </w:p>
+    <w:p>
+      <w:pPr>
+        <w:ind w:left="260"/>
         <w:rPr>
           <w:sz w:val="20"/>
           <w:szCs w:val="20"/>
@@ -791,569 +1780,191 @@
           <w:sz w:val="26"/>
           <w:szCs w:val="26"/>
         </w:rPr>
-        <w:t xml:space="preserve">2.  Sinh viên : </w:t>
-      </w:r>
-      <w:r>
-        <w:rPr>
+        <w:t xml:space="preserve">Xác nhận của đơn vị thực tập </w:t>
+      </w:r>
+      <w:r>
+        <w:rPr>
+          <w:b/>
+          <w:bCs/>
+          <w:sz w:val="26"/>
+          <w:szCs w:val="26"/>
+        </w:rPr>
+        <w:tab/>
+      </w:r>
+      <w:r>
+        <w:rPr>
+          <w:b/>
+          <w:bCs/>
+          <w:sz w:val="26"/>
+          <w:szCs w:val="26"/>
+        </w:rPr>
+        <w:tab/>
+      </w:r>
+      <w:r>
+        <w:rPr>
+          <w:b/>
+          <w:bCs/>
+          <w:sz w:val="26"/>
+          <w:szCs w:val="26"/>
+        </w:rPr>
+        <w:tab/>
+      </w:r>
+      <w:r>
+        <w:rPr>
+          <w:b/>
+          <w:bCs/>
+          <w:sz w:val="26"/>
+          <w:szCs w:val="26"/>
+        </w:rPr>
+        <w:tab/>
+      </w:r>
+      <w:r>
+        <w:rPr>
+          <w:b/>
+          <w:bCs/>
+          <w:sz w:val="26"/>
+          <w:szCs w:val="26"/>
+        </w:rPr>
+        <w:tab/>
+      </w:r>
+      <w:r>
+        <w:rPr>
+          <w:b/>
+          <w:bCs/>
+          <w:sz w:val="26"/>
+          <w:szCs w:val="26"/>
+        </w:rPr>
+        <w:t xml:space="preserve">    Ký tên</w:t>
+      </w:r>
+    </w:p>
+    <w:p>
+      <w:pPr>
+        <w:ind w:left="360" w:firstLine="0"/>
+        <w:rPr>
+          <w:rFonts w:eastAsiaTheme="majorEastAsia"/>
+          <w:sz w:val="26"/>
+          <w:szCs w:val="26"/>
+        </w:rPr>
+      </w:pPr>
+    </w:p>
+    <w:p>
+      <w:pPr>
+        <w:ind w:left="360" w:firstLine="0"/>
+        <w:rPr>
+          <w:rFonts w:eastAsiaTheme="majorEastAsia"/>
+          <w:sz w:val="26"/>
+          <w:szCs w:val="26"/>
+        </w:rPr>
+      </w:pPr>
+    </w:p>
+    <w:p>
+      <w:pPr>
+        <w:ind w:left="360" w:firstLine="0"/>
+        <w:rPr>
+          <w:rFonts w:eastAsiaTheme="majorEastAsia"/>
+          <w:sz w:val="26"/>
+          <w:szCs w:val="26"/>
+        </w:rPr>
+      </w:pPr>
+    </w:p>
+    <w:p>
+      <w:pPr>
+        <w:ind w:left="360" w:firstLine="0"/>
+        <w:rPr>
+          <w:rFonts w:eastAsiaTheme="majorEastAsia"/>
+          <w:sz w:val="26"/>
+          <w:szCs w:val="26"/>
+        </w:rPr>
+      </w:pPr>
+    </w:p>
+    <w:p>
+      <w:pPr>
+        <w:ind w:left="360" w:firstLine="0"/>
+        <w:rPr>
+          <w:rFonts w:eastAsiaTheme="majorEastAsia"/>
+          <w:b/>
+          <w:sz w:val="26"/>
+          <w:szCs w:val="26"/>
+        </w:rPr>
+      </w:pPr>
+      <w:r>
+        <w:rPr>
+          <w:rFonts w:eastAsiaTheme="majorEastAsia"/>
+          <w:sz w:val="26"/>
+          <w:szCs w:val="26"/>
+        </w:rPr>
+        <w:tab/>
+      </w:r>
+      <w:r>
+        <w:rPr>
+          <w:rFonts w:eastAsiaTheme="majorEastAsia"/>
+          <w:sz w:val="26"/>
+          <w:szCs w:val="26"/>
+        </w:rPr>
+        <w:tab/>
+      </w:r>
+      <w:r>
+        <w:rPr>
+          <w:rFonts w:eastAsiaTheme="majorEastAsia"/>
+          <w:sz w:val="26"/>
+          <w:szCs w:val="26"/>
+        </w:rPr>
+        <w:tab/>
+      </w:r>
+      <w:r>
+        <w:rPr>
+          <w:rFonts w:eastAsiaTheme="majorEastAsia"/>
+          <w:sz w:val="26"/>
+          <w:szCs w:val="26"/>
+        </w:rPr>
+        <w:tab/>
+      </w:r>
+      <w:r>
+        <w:rPr>
+          <w:rFonts w:eastAsiaTheme="majorEastAsia"/>
+          <w:sz w:val="26"/>
+          <w:szCs w:val="26"/>
+        </w:rPr>
+        <w:tab/>
+      </w:r>
+      <w:r>
+        <w:rPr>
+          <w:rFonts w:eastAsiaTheme="majorEastAsia"/>
+          <w:sz w:val="26"/>
+          <w:szCs w:val="26"/>
+        </w:rPr>
+        <w:tab/>
+      </w:r>
+      <w:r>
+        <w:rPr>
+          <w:rFonts w:eastAsiaTheme="majorEastAsia"/>
+          <w:sz w:val="26"/>
+          <w:szCs w:val="26"/>
+        </w:rPr>
+        <w:tab/>
+      </w:r>
+      <w:r>
+        <w:rPr>
+          <w:rFonts w:eastAsiaTheme="majorEastAsia"/>
+          <w:sz w:val="26"/>
+          <w:szCs w:val="26"/>
+        </w:rPr>
+        <w:tab/>
+        <w:t xml:space="preserve"> </w:t>
+      </w:r>
+      <w:r>
+        <w:rPr>
+          <w:rFonts w:eastAsiaTheme="majorEastAsia"/>
+          <w:b/>
           <w:sz w:val="26"/>
           <w:szCs w:val="26"/>
         </w:rPr>
         <w:t>Lê Nguyễn Chánh Tín</w:t>
       </w:r>
-      <w:r>
-        <w:rPr>
-          <w:sz w:val="20"/>
-          <w:szCs w:val="20"/>
-        </w:rPr>
-        <w:tab/>
-      </w:r>
-      <w:r>
-        <w:rPr>
-          <w:b/>
-          <w:bCs/>
-          <w:sz w:val="26"/>
-          <w:szCs w:val="26"/>
-        </w:rPr>
-        <w:t xml:space="preserve">Lớp: </w:t>
-      </w:r>
-      <w:r>
-        <w:rPr>
-          <w:sz w:val="26"/>
-          <w:szCs w:val="26"/>
-        </w:rPr>
-        <w:t>D14DCCN</w:t>
-      </w:r>
-      <w:r>
-        <w:rPr>
-          <w:sz w:val="26"/>
-          <w:szCs w:val="26"/>
-        </w:rPr>
-        <w:t>112</w:t>
-      </w:r>
-    </w:p>
-    <w:p>
-      <w:pPr>
-        <w:numPr>
-          <w:ilvl w:val="0"/>
-          <w:numId w:val="3"/>
-        </w:numPr>
-        <w:tabs>
-          <w:tab w:val="left" w:pos="620"/>
-        </w:tabs>
-        <w:ind w:left="620" w:hanging="358"/>
-        <w:rPr>
-          <w:b/>
-          <w:bCs/>
-          <w:sz w:val="26"/>
-          <w:szCs w:val="26"/>
-        </w:rPr>
-      </w:pPr>
-      <w:r>
-        <w:rPr>
-          <w:b/>
-          <w:bCs/>
-          <w:sz w:val="26"/>
-          <w:szCs w:val="26"/>
-        </w:rPr>
-        <w:t xml:space="preserve">Giáo viên hướng dẫn : </w:t>
-      </w:r>
-      <w:r>
-        <w:rPr>
-          <w:sz w:val="26"/>
-          <w:szCs w:val="26"/>
-        </w:rPr>
-        <w:t>TS. Nguyễn Xuân Sâm</w:t>
-      </w:r>
-    </w:p>
-    <w:p>
-      <w:pPr>
-        <w:numPr>
-          <w:ilvl w:val="0"/>
-          <w:numId w:val="3"/>
-        </w:numPr>
-        <w:tabs>
-          <w:tab w:val="left" w:pos="620"/>
-        </w:tabs>
-        <w:ind w:left="620" w:hanging="358"/>
-        <w:rPr>
-          <w:b/>
-          <w:bCs/>
-          <w:sz w:val="26"/>
-          <w:szCs w:val="26"/>
-        </w:rPr>
-      </w:pPr>
-      <w:r>
-        <w:rPr>
-          <w:b/>
-          <w:bCs/>
-          <w:sz w:val="26"/>
-          <w:szCs w:val="26"/>
-        </w:rPr>
-        <w:t xml:space="preserve">Nơi công tác : </w:t>
-      </w:r>
-      <w:r>
-        <w:rPr>
-          <w:sz w:val="26"/>
-          <w:szCs w:val="26"/>
-        </w:rPr>
-        <w:t>Học viện Công nghệ Bưu chính Viễn thông cơ sở TPHCM</w:t>
-      </w:r>
-    </w:p>
-    <w:p>
-      <w:pPr>
-        <w:spacing w:line="216" w:lineRule="exact"/>
-        <w:ind w:firstLine="0"/>
-        <w:rPr>
-          <w:b/>
-          <w:bCs/>
-          <w:sz w:val="26"/>
-          <w:szCs w:val="26"/>
-        </w:rPr>
-      </w:pPr>
-    </w:p>
-    <w:p>
-      <w:pPr>
-        <w:ind w:left="3320" w:firstLine="0"/>
-        <w:rPr>
-          <w:b/>
-          <w:bCs/>
-          <w:sz w:val="26"/>
-          <w:szCs w:val="26"/>
-        </w:rPr>
-      </w:pPr>
-      <w:r>
-        <w:rPr>
-          <w:b/>
-          <w:bCs/>
-          <w:sz w:val="28"/>
-          <w:szCs w:val="28"/>
-        </w:rPr>
-        <w:t>NỘI DUNG NHẬN XÉT</w:t>
-      </w:r>
-    </w:p>
-    <w:p>
-      <w:pPr>
-        <w:numPr>
-          <w:ilvl w:val="0"/>
-          <w:numId w:val="4"/>
-        </w:numPr>
-        <w:tabs>
-          <w:tab w:val="left" w:pos="620"/>
-        </w:tabs>
-        <w:ind w:left="620" w:hanging="358"/>
-        <w:rPr>
-          <w:sz w:val="26"/>
-          <w:szCs w:val="26"/>
-        </w:rPr>
-      </w:pPr>
-      <w:r>
-        <w:rPr>
-          <w:sz w:val="26"/>
-          <w:szCs w:val="26"/>
-        </w:rPr>
-        <w:t>Đánh giá chung:</w:t>
-      </w:r>
-    </w:p>
-    <w:p>
-      <w:pPr>
-        <w:ind w:left="320" w:firstLine="0"/>
-        <w:rPr>
-          <w:sz w:val="26"/>
-          <w:szCs w:val="26"/>
-        </w:rPr>
-      </w:pPr>
-      <w:r>
-        <w:rPr>
-          <w:sz w:val="25"/>
-          <w:szCs w:val="25"/>
-        </w:rPr>
-        <w:t>..........................................................................................................................................</w:t>
-      </w:r>
-    </w:p>
-    <w:p>
-      <w:pPr>
-        <w:ind w:left="320" w:firstLine="0"/>
-        <w:rPr>
-          <w:sz w:val="26"/>
-          <w:szCs w:val="26"/>
-        </w:rPr>
-      </w:pPr>
-      <w:r>
-        <w:rPr>
-          <w:sz w:val="25"/>
-          <w:szCs w:val="25"/>
-        </w:rPr>
-        <w:t>...........................................................................................................................................</w:t>
-      </w:r>
-    </w:p>
-    <w:p>
-      <w:pPr>
-        <w:numPr>
-          <w:ilvl w:val="0"/>
-          <w:numId w:val="4"/>
-        </w:numPr>
-        <w:tabs>
-          <w:tab w:val="left" w:pos="620"/>
-        </w:tabs>
-        <w:ind w:left="620" w:hanging="358"/>
-        <w:rPr>
-          <w:sz w:val="26"/>
-          <w:szCs w:val="26"/>
-        </w:rPr>
-      </w:pPr>
-      <w:r>
-        <w:rPr>
-          <w:sz w:val="26"/>
-          <w:szCs w:val="26"/>
-        </w:rPr>
-        <w:t>Đánh giá chi tiết :</w:t>
-      </w:r>
-    </w:p>
-    <w:p>
-      <w:pPr>
-        <w:ind w:left="320" w:firstLine="0"/>
-        <w:rPr>
-          <w:sz w:val="26"/>
-          <w:szCs w:val="26"/>
-        </w:rPr>
-      </w:pPr>
-      <w:r>
-        <w:rPr>
-          <w:sz w:val="25"/>
-          <w:szCs w:val="25"/>
-        </w:rPr>
-        <w:t>...........................................................................................................................................</w:t>
-      </w:r>
-    </w:p>
-    <w:p>
-      <w:pPr>
-        <w:ind w:left="320" w:firstLine="0"/>
-        <w:rPr>
-          <w:sz w:val="26"/>
-          <w:szCs w:val="26"/>
-        </w:rPr>
-      </w:pPr>
-      <w:r>
-        <w:rPr>
-          <w:sz w:val="25"/>
-          <w:szCs w:val="25"/>
-        </w:rPr>
-        <w:t>...........................................................................................................................................</w:t>
-      </w:r>
-    </w:p>
-    <w:p>
-      <w:pPr>
-        <w:ind w:left="320" w:firstLine="0"/>
-        <w:rPr>
-          <w:sz w:val="20"/>
-          <w:szCs w:val="20"/>
-        </w:rPr>
-      </w:pPr>
-      <w:r>
-        <w:rPr>
-          <w:sz w:val="25"/>
-          <w:szCs w:val="25"/>
-        </w:rPr>
-        <w:t>...........................................................................................................................................</w:t>
-      </w:r>
-    </w:p>
-    <w:p>
-      <w:pPr>
-        <w:ind w:left="320" w:firstLine="0"/>
-        <w:rPr>
-          <w:sz w:val="20"/>
-          <w:szCs w:val="20"/>
-        </w:rPr>
-      </w:pPr>
-      <w:r>
-        <w:rPr>
-          <w:sz w:val="25"/>
-          <w:szCs w:val="25"/>
-        </w:rPr>
-        <w:t>...........................................................................................................................................</w:t>
-      </w:r>
-    </w:p>
-    <w:p>
-      <w:pPr>
-        <w:spacing w:line="61" w:lineRule="exact"/>
-        <w:ind w:firstLine="0"/>
-        <w:rPr>
-          <w:sz w:val="20"/>
-          <w:szCs w:val="20"/>
-        </w:rPr>
-      </w:pPr>
-    </w:p>
-    <w:p>
-      <w:pPr>
-        <w:numPr>
-          <w:ilvl w:val="0"/>
-          <w:numId w:val="5"/>
-        </w:numPr>
-        <w:tabs>
-          <w:tab w:val="left" w:pos="620"/>
-        </w:tabs>
-        <w:ind w:left="620" w:hanging="358"/>
-        <w:rPr>
-          <w:sz w:val="26"/>
-          <w:szCs w:val="26"/>
-        </w:rPr>
-      </w:pPr>
-      <w:r>
-        <w:rPr>
-          <w:sz w:val="26"/>
-          <w:szCs w:val="26"/>
-        </w:rPr>
-        <w:t>Nhận xét về tinh thần, thái độ làm việc :</w:t>
-      </w:r>
-    </w:p>
-    <w:p>
-      <w:pPr>
-        <w:ind w:left="320" w:firstLine="0"/>
-        <w:rPr>
-          <w:sz w:val="26"/>
-          <w:szCs w:val="26"/>
-        </w:rPr>
-      </w:pPr>
-      <w:r>
-        <w:rPr>
-          <w:sz w:val="25"/>
-          <w:szCs w:val="25"/>
-        </w:rPr>
-        <w:t>...........................................................................................................................................</w:t>
-      </w:r>
-    </w:p>
-    <w:p>
-      <w:pPr>
-        <w:ind w:left="320" w:firstLine="0"/>
-        <w:rPr>
-          <w:sz w:val="26"/>
-          <w:szCs w:val="26"/>
-        </w:rPr>
-      </w:pPr>
-      <w:r>
-        <w:rPr>
-          <w:sz w:val="25"/>
-          <w:szCs w:val="25"/>
-        </w:rPr>
-        <w:t>...........................................................................................................................................</w:t>
-      </w:r>
-    </w:p>
-    <w:p>
-      <w:pPr>
-        <w:ind w:left="320" w:firstLine="0"/>
-        <w:rPr>
-          <w:sz w:val="26"/>
-          <w:szCs w:val="26"/>
-        </w:rPr>
-      </w:pPr>
-      <w:r>
-        <w:rPr>
-          <w:sz w:val="25"/>
-          <w:szCs w:val="25"/>
-        </w:rPr>
-        <w:t>...........................................................................................................................................</w:t>
-      </w:r>
-    </w:p>
-    <w:p>
-      <w:pPr>
-        <w:spacing w:line="61" w:lineRule="exact"/>
-        <w:ind w:firstLine="0"/>
-        <w:rPr>
-          <w:sz w:val="26"/>
-          <w:szCs w:val="26"/>
-        </w:rPr>
-      </w:pPr>
-    </w:p>
-    <w:p>
-      <w:pPr>
-        <w:numPr>
-          <w:ilvl w:val="0"/>
-          <w:numId w:val="5"/>
-        </w:numPr>
-        <w:tabs>
-          <w:tab w:val="left" w:pos="620"/>
-        </w:tabs>
-        <w:ind w:left="620" w:hanging="358"/>
-        <w:rPr>
-          <w:sz w:val="26"/>
-          <w:szCs w:val="26"/>
-        </w:rPr>
-      </w:pPr>
-      <w:r>
-        <w:rPr>
-          <w:sz w:val="26"/>
-          <w:szCs w:val="26"/>
-        </w:rPr>
-        <w:t>Kết luận :</w:t>
-      </w:r>
-    </w:p>
-    <w:p>
-      <w:pPr>
-        <w:ind w:left="320" w:firstLine="0"/>
-        <w:rPr>
-          <w:sz w:val="26"/>
-          <w:szCs w:val="26"/>
-        </w:rPr>
-      </w:pPr>
-      <w:r>
-        <w:rPr>
-          <w:sz w:val="25"/>
-          <w:szCs w:val="25"/>
-        </w:rPr>
-        <w:t>...........................................................................................................................................</w:t>
-      </w:r>
-    </w:p>
-    <w:p>
-      <w:pPr>
-        <w:ind w:left="320" w:firstLine="0"/>
-        <w:rPr>
-          <w:sz w:val="26"/>
-          <w:szCs w:val="26"/>
-        </w:rPr>
-      </w:pPr>
-      <w:r>
-        <w:rPr>
-          <w:sz w:val="25"/>
-          <w:szCs w:val="25"/>
-        </w:rPr>
-        <w:t>...........................................................................................................................................</w:t>
-      </w:r>
-    </w:p>
-    <w:p>
-      <w:pPr>
-        <w:ind w:left="320" w:firstLine="0"/>
-        <w:rPr>
-          <w:sz w:val="26"/>
-          <w:szCs w:val="26"/>
-        </w:rPr>
-      </w:pPr>
-      <w:r>
-        <w:rPr>
-          <w:sz w:val="25"/>
-          <w:szCs w:val="25"/>
-        </w:rPr>
-        <w:t>...........................................................................................................................................</w:t>
-      </w:r>
-    </w:p>
-    <w:p>
-      <w:pPr>
-        <w:spacing w:line="58" w:lineRule="exact"/>
-        <w:ind w:firstLine="0"/>
-        <w:rPr>
-          <w:sz w:val="26"/>
-          <w:szCs w:val="26"/>
-        </w:rPr>
-      </w:pPr>
-    </w:p>
-    <w:p>
-      <w:pPr>
-        <w:numPr>
-          <w:ilvl w:val="0"/>
-          <w:numId w:val="5"/>
-        </w:numPr>
-        <w:tabs>
-          <w:tab w:val="left" w:pos="620"/>
-        </w:tabs>
-        <w:ind w:left="620" w:hanging="358"/>
-        <w:rPr>
-          <w:sz w:val="26"/>
-          <w:szCs w:val="26"/>
-        </w:rPr>
-      </w:pPr>
-      <w:r>
-        <w:rPr>
-          <w:sz w:val="26"/>
-          <w:szCs w:val="26"/>
-        </w:rPr>
-        <w:t>Điểm hướng dẫn () :</w:t>
-      </w:r>
-    </w:p>
-    <w:p>
-      <w:pPr>
-        <w:ind w:left="320" w:firstLine="0"/>
-        <w:rPr>
-          <w:sz w:val="26"/>
-          <w:szCs w:val="26"/>
-        </w:rPr>
-      </w:pPr>
-      <w:r>
-        <w:rPr>
-          <w:sz w:val="25"/>
-          <w:szCs w:val="25"/>
-        </w:rPr>
-        <w:t>...........................................................................................................................................</w:t>
-      </w:r>
-    </w:p>
-    <w:p>
-      <w:pPr>
-        <w:spacing w:line="66" w:lineRule="exact"/>
-        <w:ind w:firstLine="0"/>
-        <w:rPr>
-          <w:sz w:val="20"/>
-          <w:szCs w:val="20"/>
-        </w:rPr>
-      </w:pPr>
-    </w:p>
-    <w:p>
-      <w:pPr>
-        <w:ind w:left="4720" w:firstLine="0"/>
-        <w:rPr>
-          <w:sz w:val="20"/>
-          <w:szCs w:val="20"/>
-        </w:rPr>
-      </w:pPr>
-      <w:r>
-        <w:rPr>
-          <w:b/>
-          <w:bCs/>
-          <w:sz w:val="28"/>
-          <w:szCs w:val="28"/>
-        </w:rPr>
-        <w:t>GIẢNG VIÊN HƯỚNG DẪN</w:t>
-      </w:r>
-    </w:p>
-    <w:p>
-      <w:pPr>
-        <w:spacing w:line="55" w:lineRule="exact"/>
-        <w:ind w:firstLine="0"/>
-        <w:rPr>
-          <w:sz w:val="20"/>
-          <w:szCs w:val="20"/>
-        </w:rPr>
-      </w:pPr>
-    </w:p>
-    <w:p>
-      <w:pPr>
-        <w:ind w:left="5300" w:firstLine="0"/>
-        <w:rPr>
-          <w:sz w:val="20"/>
-          <w:szCs w:val="20"/>
-        </w:rPr>
-      </w:pPr>
-      <w:r>
-        <w:rPr>
-          <w:sz w:val="28"/>
-          <w:szCs w:val="28"/>
-        </w:rPr>
-        <w:t>(Ký, ghi rõ họ tên)</w:t>
-      </w:r>
-    </w:p>
-    <w:p>
-      <w:pPr>
-        <w:ind w:firstLine="0"/>
-        <w:rPr>
-          <w:rFonts w:eastAsiaTheme="majorEastAsia"/>
-          <w:b/>
-          <w:sz w:val="32"/>
-          <w:szCs w:val="32"/>
-        </w:rPr>
-      </w:pPr>
-      <w:bookmarkStart w:id="0" w:name="_GoBack"/>
-      <w:bookmarkEnd w:id="0"/>
     </w:p>
     <w:sectPr>
       <w:pgSz w:w="11907" w:h="16840" w:code="9"/>
-      <w:pgMar w:top="1134" w:right="1134" w:bottom="1134" w:left="1701" w:header="720" w:footer="720" w:gutter="0"/>
+      <w:pgMar w:top="426" w:right="850" w:bottom="426" w:left="1418" w:header="720" w:footer="720" w:gutter="0"/>
       <w:cols w:space="720"/>
       <w:docGrid w:linePitch="381"/>
     </w:sectPr>
@@ -1517,6 +2128,232 @@
     </w:lvl>
   </w:abstractNum>
   <w:abstractNum w:abstractNumId="3" w15:restartNumberingAfterBreak="0">
+    <w:nsid w:val="1E502D18"/>
+    <w:multiLevelType w:val="hybridMultilevel"/>
+    <w:tmpl w:val="80C0C834"/>
+    <w:lvl w:ilvl="0" w:tplc="04090001">
+      <w:start w:val="1"/>
+      <w:numFmt w:val="bullet"/>
+      <w:lvlText w:val=""/>
+      <w:lvlJc w:val="left"/>
+      <w:pPr>
+        <w:ind w:left="720" w:hanging="360"/>
+      </w:pPr>
+      <w:rPr>
+        <w:rFonts w:ascii="Symbol" w:hAnsi="Symbol" w:hint="default"/>
+      </w:rPr>
+    </w:lvl>
+    <w:lvl w:ilvl="1" w:tplc="04090003">
+      <w:start w:val="1"/>
+      <w:numFmt w:val="bullet"/>
+      <w:lvlText w:val="o"/>
+      <w:lvlJc w:val="left"/>
+      <w:pPr>
+        <w:ind w:left="1440" w:hanging="360"/>
+      </w:pPr>
+      <w:rPr>
+        <w:rFonts w:ascii="Courier New" w:hAnsi="Courier New" w:cs="Courier New" w:hint="default"/>
+      </w:rPr>
+    </w:lvl>
+    <w:lvl w:ilvl="2" w:tplc="04090005" w:tentative="1">
+      <w:start w:val="1"/>
+      <w:numFmt w:val="bullet"/>
+      <w:lvlText w:val=""/>
+      <w:lvlJc w:val="left"/>
+      <w:pPr>
+        <w:ind w:left="2160" w:hanging="360"/>
+      </w:pPr>
+      <w:rPr>
+        <w:rFonts w:ascii="Wingdings" w:hAnsi="Wingdings" w:hint="default"/>
+      </w:rPr>
+    </w:lvl>
+    <w:lvl w:ilvl="3" w:tplc="04090001" w:tentative="1">
+      <w:start w:val="1"/>
+      <w:numFmt w:val="bullet"/>
+      <w:lvlText w:val=""/>
+      <w:lvlJc w:val="left"/>
+      <w:pPr>
+        <w:ind w:left="2880" w:hanging="360"/>
+      </w:pPr>
+      <w:rPr>
+        <w:rFonts w:ascii="Symbol" w:hAnsi="Symbol" w:hint="default"/>
+      </w:rPr>
+    </w:lvl>
+    <w:lvl w:ilvl="4" w:tplc="04090003" w:tentative="1">
+      <w:start w:val="1"/>
+      <w:numFmt w:val="bullet"/>
+      <w:lvlText w:val="o"/>
+      <w:lvlJc w:val="left"/>
+      <w:pPr>
+        <w:ind w:left="3600" w:hanging="360"/>
+      </w:pPr>
+      <w:rPr>
+        <w:rFonts w:ascii="Courier New" w:hAnsi="Courier New" w:cs="Courier New" w:hint="default"/>
+      </w:rPr>
+    </w:lvl>
+    <w:lvl w:ilvl="5" w:tplc="04090005" w:tentative="1">
+      <w:start w:val="1"/>
+      <w:numFmt w:val="bullet"/>
+      <w:lvlText w:val=""/>
+      <w:lvlJc w:val="left"/>
+      <w:pPr>
+        <w:ind w:left="4320" w:hanging="360"/>
+      </w:pPr>
+      <w:rPr>
+        <w:rFonts w:ascii="Wingdings" w:hAnsi="Wingdings" w:hint="default"/>
+      </w:rPr>
+    </w:lvl>
+    <w:lvl w:ilvl="6" w:tplc="04090001" w:tentative="1">
+      <w:start w:val="1"/>
+      <w:numFmt w:val="bullet"/>
+      <w:lvlText w:val=""/>
+      <w:lvlJc w:val="left"/>
+      <w:pPr>
+        <w:ind w:left="5040" w:hanging="360"/>
+      </w:pPr>
+      <w:rPr>
+        <w:rFonts w:ascii="Symbol" w:hAnsi="Symbol" w:hint="default"/>
+      </w:rPr>
+    </w:lvl>
+    <w:lvl w:ilvl="7" w:tplc="04090003" w:tentative="1">
+      <w:start w:val="1"/>
+      <w:numFmt w:val="bullet"/>
+      <w:lvlText w:val="o"/>
+      <w:lvlJc w:val="left"/>
+      <w:pPr>
+        <w:ind w:left="5760" w:hanging="360"/>
+      </w:pPr>
+      <w:rPr>
+        <w:rFonts w:ascii="Courier New" w:hAnsi="Courier New" w:cs="Courier New" w:hint="default"/>
+      </w:rPr>
+    </w:lvl>
+    <w:lvl w:ilvl="8" w:tplc="04090005" w:tentative="1">
+      <w:start w:val="1"/>
+      <w:numFmt w:val="bullet"/>
+      <w:lvlText w:val=""/>
+      <w:lvlJc w:val="left"/>
+      <w:pPr>
+        <w:ind w:left="6480" w:hanging="360"/>
+      </w:pPr>
+      <w:rPr>
+        <w:rFonts w:ascii="Wingdings" w:hAnsi="Wingdings" w:hint="default"/>
+      </w:rPr>
+    </w:lvl>
+  </w:abstractNum>
+  <w:abstractNum w:abstractNumId="4" w15:restartNumberingAfterBreak="0">
+    <w:nsid w:val="28B43109"/>
+    <w:multiLevelType w:val="hybridMultilevel"/>
+    <w:tmpl w:val="B81ED6D6"/>
+    <w:lvl w:ilvl="0" w:tplc="04090001">
+      <w:start w:val="1"/>
+      <w:numFmt w:val="bullet"/>
+      <w:lvlText w:val=""/>
+      <w:lvlJc w:val="left"/>
+      <w:pPr>
+        <w:ind w:left="714" w:hanging="360"/>
+      </w:pPr>
+      <w:rPr>
+        <w:rFonts w:ascii="Symbol" w:hAnsi="Symbol" w:hint="default"/>
+      </w:rPr>
+    </w:lvl>
+    <w:lvl w:ilvl="1" w:tplc="04090003" w:tentative="1">
+      <w:start w:val="1"/>
+      <w:numFmt w:val="bullet"/>
+      <w:lvlText w:val="o"/>
+      <w:lvlJc w:val="left"/>
+      <w:pPr>
+        <w:ind w:left="1434" w:hanging="360"/>
+      </w:pPr>
+      <w:rPr>
+        <w:rFonts w:ascii="Courier New" w:hAnsi="Courier New" w:cs="Courier New" w:hint="default"/>
+      </w:rPr>
+    </w:lvl>
+    <w:lvl w:ilvl="2" w:tplc="04090005" w:tentative="1">
+      <w:start w:val="1"/>
+      <w:numFmt w:val="bullet"/>
+      <w:lvlText w:val=""/>
+      <w:lvlJc w:val="left"/>
+      <w:pPr>
+        <w:ind w:left="2154" w:hanging="360"/>
+      </w:pPr>
+      <w:rPr>
+        <w:rFonts w:ascii="Wingdings" w:hAnsi="Wingdings" w:hint="default"/>
+      </w:rPr>
+    </w:lvl>
+    <w:lvl w:ilvl="3" w:tplc="04090001" w:tentative="1">
+      <w:start w:val="1"/>
+      <w:numFmt w:val="bullet"/>
+      <w:lvlText w:val=""/>
+      <w:lvlJc w:val="left"/>
+      <w:pPr>
+        <w:ind w:left="2874" w:hanging="360"/>
+      </w:pPr>
+      <w:rPr>
+        <w:rFonts w:ascii="Symbol" w:hAnsi="Symbol" w:hint="default"/>
+      </w:rPr>
+    </w:lvl>
+    <w:lvl w:ilvl="4" w:tplc="04090003" w:tentative="1">
+      <w:start w:val="1"/>
+      <w:numFmt w:val="bullet"/>
+      <w:lvlText w:val="o"/>
+      <w:lvlJc w:val="left"/>
+      <w:pPr>
+        <w:ind w:left="3594" w:hanging="360"/>
+      </w:pPr>
+      <w:rPr>
+        <w:rFonts w:ascii="Courier New" w:hAnsi="Courier New" w:cs="Courier New" w:hint="default"/>
+      </w:rPr>
+    </w:lvl>
+    <w:lvl w:ilvl="5" w:tplc="04090005" w:tentative="1">
+      <w:start w:val="1"/>
+      <w:numFmt w:val="bullet"/>
+      <w:lvlText w:val=""/>
+      <w:lvlJc w:val="left"/>
+      <w:pPr>
+        <w:ind w:left="4314" w:hanging="360"/>
+      </w:pPr>
+      <w:rPr>
+        <w:rFonts w:ascii="Wingdings" w:hAnsi="Wingdings" w:hint="default"/>
+      </w:rPr>
+    </w:lvl>
+    <w:lvl w:ilvl="6" w:tplc="04090001" w:tentative="1">
+      <w:start w:val="1"/>
+      <w:numFmt w:val="bullet"/>
+      <w:lvlText w:val=""/>
+      <w:lvlJc w:val="left"/>
+      <w:pPr>
+        <w:ind w:left="5034" w:hanging="360"/>
+      </w:pPr>
+      <w:rPr>
+        <w:rFonts w:ascii="Symbol" w:hAnsi="Symbol" w:hint="default"/>
+      </w:rPr>
+    </w:lvl>
+    <w:lvl w:ilvl="7" w:tplc="04090003" w:tentative="1">
+      <w:start w:val="1"/>
+      <w:numFmt w:val="bullet"/>
+      <w:lvlText w:val="o"/>
+      <w:lvlJc w:val="left"/>
+      <w:pPr>
+        <w:ind w:left="5754" w:hanging="360"/>
+      </w:pPr>
+      <w:rPr>
+        <w:rFonts w:ascii="Courier New" w:hAnsi="Courier New" w:cs="Courier New" w:hint="default"/>
+      </w:rPr>
+    </w:lvl>
+    <w:lvl w:ilvl="8" w:tplc="04090005" w:tentative="1">
+      <w:start w:val="1"/>
+      <w:numFmt w:val="bullet"/>
+      <w:lvlText w:val=""/>
+      <w:lvlJc w:val="left"/>
+      <w:pPr>
+        <w:ind w:left="6474" w:hanging="360"/>
+      </w:pPr>
+      <w:rPr>
+        <w:rFonts w:ascii="Wingdings" w:hAnsi="Wingdings" w:hint="default"/>
+      </w:rPr>
+    </w:lvl>
+  </w:abstractNum>
+  <w:abstractNum w:abstractNumId="5" w15:restartNumberingAfterBreak="0">
     <w:nsid w:val="42963E5A"/>
     <w:multiLevelType w:val="hybridMultilevel"/>
     <w:tmpl w:val="52026DA2"/>
@@ -1567,7 +2404,7 @@
       <w:lvlJc w:val="left"/>
     </w:lvl>
   </w:abstractNum>
-  <w:abstractNum w:abstractNumId="4" w15:restartNumberingAfterBreak="0">
+  <w:abstractNum w:abstractNumId="6" w15:restartNumberingAfterBreak="0">
     <w:nsid w:val="613EFDC5"/>
     <w:multiLevelType w:val="hybridMultilevel"/>
     <w:tmpl w:val="D08AC8BC"/>
@@ -1618,8 +2455,121 @@
       <w:lvlJc w:val="left"/>
     </w:lvl>
   </w:abstractNum>
+  <w:abstractNum w:abstractNumId="7" w15:restartNumberingAfterBreak="0">
+    <w:nsid w:val="68B661E6"/>
+    <w:multiLevelType w:val="hybridMultilevel"/>
+    <w:tmpl w:val="E9F4EC58"/>
+    <w:lvl w:ilvl="0" w:tplc="04090001">
+      <w:start w:val="1"/>
+      <w:numFmt w:val="bullet"/>
+      <w:lvlText w:val=""/>
+      <w:lvlJc w:val="left"/>
+      <w:pPr>
+        <w:ind w:left="720" w:hanging="360"/>
+      </w:pPr>
+      <w:rPr>
+        <w:rFonts w:ascii="Symbol" w:hAnsi="Symbol" w:hint="default"/>
+      </w:rPr>
+    </w:lvl>
+    <w:lvl w:ilvl="1" w:tplc="04090003" w:tentative="1">
+      <w:start w:val="1"/>
+      <w:numFmt w:val="bullet"/>
+      <w:lvlText w:val="o"/>
+      <w:lvlJc w:val="left"/>
+      <w:pPr>
+        <w:ind w:left="1440" w:hanging="360"/>
+      </w:pPr>
+      <w:rPr>
+        <w:rFonts w:ascii="Courier New" w:hAnsi="Courier New" w:cs="Courier New" w:hint="default"/>
+      </w:rPr>
+    </w:lvl>
+    <w:lvl w:ilvl="2" w:tplc="04090005" w:tentative="1">
+      <w:start w:val="1"/>
+      <w:numFmt w:val="bullet"/>
+      <w:lvlText w:val=""/>
+      <w:lvlJc w:val="left"/>
+      <w:pPr>
+        <w:ind w:left="2160" w:hanging="360"/>
+      </w:pPr>
+      <w:rPr>
+        <w:rFonts w:ascii="Wingdings" w:hAnsi="Wingdings" w:hint="default"/>
+      </w:rPr>
+    </w:lvl>
+    <w:lvl w:ilvl="3" w:tplc="04090001" w:tentative="1">
+      <w:start w:val="1"/>
+      <w:numFmt w:val="bullet"/>
+      <w:lvlText w:val=""/>
+      <w:lvlJc w:val="left"/>
+      <w:pPr>
+        <w:ind w:left="2880" w:hanging="360"/>
+      </w:pPr>
+      <w:rPr>
+        <w:rFonts w:ascii="Symbol" w:hAnsi="Symbol" w:hint="default"/>
+      </w:rPr>
+    </w:lvl>
+    <w:lvl w:ilvl="4" w:tplc="04090003" w:tentative="1">
+      <w:start w:val="1"/>
+      <w:numFmt w:val="bullet"/>
+      <w:lvlText w:val="o"/>
+      <w:lvlJc w:val="left"/>
+      <w:pPr>
+        <w:ind w:left="3600" w:hanging="360"/>
+      </w:pPr>
+      <w:rPr>
+        <w:rFonts w:ascii="Courier New" w:hAnsi="Courier New" w:cs="Courier New" w:hint="default"/>
+      </w:rPr>
+    </w:lvl>
+    <w:lvl w:ilvl="5" w:tplc="04090005" w:tentative="1">
+      <w:start w:val="1"/>
+      <w:numFmt w:val="bullet"/>
+      <w:lvlText w:val=""/>
+      <w:lvlJc w:val="left"/>
+      <w:pPr>
+        <w:ind w:left="4320" w:hanging="360"/>
+      </w:pPr>
+      <w:rPr>
+        <w:rFonts w:ascii="Wingdings" w:hAnsi="Wingdings" w:hint="default"/>
+      </w:rPr>
+    </w:lvl>
+    <w:lvl w:ilvl="6" w:tplc="04090001" w:tentative="1">
+      <w:start w:val="1"/>
+      <w:numFmt w:val="bullet"/>
+      <w:lvlText w:val=""/>
+      <w:lvlJc w:val="left"/>
+      <w:pPr>
+        <w:ind w:left="5040" w:hanging="360"/>
+      </w:pPr>
+      <w:rPr>
+        <w:rFonts w:ascii="Symbol" w:hAnsi="Symbol" w:hint="default"/>
+      </w:rPr>
+    </w:lvl>
+    <w:lvl w:ilvl="7" w:tplc="04090003" w:tentative="1">
+      <w:start w:val="1"/>
+      <w:numFmt w:val="bullet"/>
+      <w:lvlText w:val="o"/>
+      <w:lvlJc w:val="left"/>
+      <w:pPr>
+        <w:ind w:left="5760" w:hanging="360"/>
+      </w:pPr>
+      <w:rPr>
+        <w:rFonts w:ascii="Courier New" w:hAnsi="Courier New" w:cs="Courier New" w:hint="default"/>
+      </w:rPr>
+    </w:lvl>
+    <w:lvl w:ilvl="8" w:tplc="04090005" w:tentative="1">
+      <w:start w:val="1"/>
+      <w:numFmt w:val="bullet"/>
+      <w:lvlText w:val=""/>
+      <w:lvlJc w:val="left"/>
+      <w:pPr>
+        <w:ind w:left="6480" w:hanging="360"/>
+      </w:pPr>
+      <w:rPr>
+        <w:rFonts w:ascii="Wingdings" w:hAnsi="Wingdings" w:hint="default"/>
+      </w:rPr>
+    </w:lvl>
+  </w:abstractNum>
   <w:num w:numId="1">
-    <w:abstractNumId w:val="4"/>
+    <w:abstractNumId w:val="6"/>
   </w:num>
   <w:num w:numId="2">
     <w:abstractNumId w:val="1"/>
@@ -1628,10 +2578,19 @@
     <w:abstractNumId w:val="2"/>
   </w:num>
   <w:num w:numId="4">
-    <w:abstractNumId w:val="3"/>
+    <w:abstractNumId w:val="5"/>
   </w:num>
   <w:num w:numId="5">
     <w:abstractNumId w:val="0"/>
+  </w:num>
+  <w:num w:numId="6">
+    <w:abstractNumId w:val="7"/>
+  </w:num>
+  <w:num w:numId="7">
+    <w:abstractNumId w:val="4"/>
+  </w:num>
+  <w:num w:numId="8">
+    <w:abstractNumId w:val="3"/>
   </w:num>
 </w:numbering>
 </file>
@@ -2071,6 +3030,62 @@
     <w:semiHidden/>
     <w:unhideWhenUsed/>
   </w:style>
+  <w:style w:type="paragraph" w:styleId="Title">
+    <w:name w:val="Title"/>
+    <w:basedOn w:val="Normal"/>
+    <w:next w:val="Normal"/>
+    <w:link w:val="TitleChar"/>
+    <w:uiPriority w:val="10"/>
+    <w:qFormat/>
+    <w:rsid w:val="001E343E"/>
+    <w:pPr>
+      <w:spacing w:before="0" w:after="0" w:line="240" w:lineRule="auto"/>
+      <w:contextualSpacing/>
+    </w:pPr>
+    <w:rPr>
+      <w:rFonts w:asciiTheme="majorHAnsi" w:eastAsiaTheme="majorEastAsia" w:hAnsiTheme="majorHAnsi" w:cstheme="majorBidi"/>
+      <w:spacing w:val="-10"/>
+      <w:kern w:val="28"/>
+      <w:sz w:val="56"/>
+      <w:szCs w:val="56"/>
+    </w:rPr>
+  </w:style>
+  <w:style w:type="character" w:customStyle="1" w:styleId="TitleChar">
+    <w:name w:val="Title Char"/>
+    <w:basedOn w:val="DefaultParagraphFont"/>
+    <w:link w:val="Title"/>
+    <w:uiPriority w:val="10"/>
+    <w:rsid w:val="001E343E"/>
+    <w:rPr>
+      <w:rFonts w:asciiTheme="majorHAnsi" w:eastAsiaTheme="majorEastAsia" w:hAnsiTheme="majorHAnsi" w:cstheme="majorBidi"/>
+      <w:spacing w:val="-10"/>
+      <w:kern w:val="28"/>
+      <w:sz w:val="56"/>
+      <w:szCs w:val="56"/>
+    </w:rPr>
+  </w:style>
+  <w:style w:type="character" w:styleId="Strong">
+    <w:name w:val="Strong"/>
+    <w:basedOn w:val="DefaultParagraphFont"/>
+    <w:uiPriority w:val="22"/>
+    <w:qFormat/>
+    <w:rsid w:val="001E343E"/>
+    <w:rPr>
+      <w:b/>
+      <w:bCs/>
+    </w:rPr>
+  </w:style>
+  <w:style w:type="paragraph" w:styleId="ListParagraph">
+    <w:name w:val="List Paragraph"/>
+    <w:basedOn w:val="Normal"/>
+    <w:uiPriority w:val="34"/>
+    <w:qFormat/>
+    <w:rsid w:val="00460B76"/>
+    <w:pPr>
+      <w:ind w:left="720"/>
+      <w:contextualSpacing/>
+    </w:pPr>
+  </w:style>
 </w:styles>
 </file>
 

</xml_diff>